<commit_message>
allow multiple features in single report, add dates for selection, clear selection
</commit_message>
<xml_diff>
--- a/rapports/templates/template_isa.docx
+++ b/rapports/templates/template_isa.docx
@@ -2,6 +2,31 @@
 <file path=word/document.xml><?xml version="1.0" encoding="utf-8"?>
 <w:document xmlns:wpc="http://schemas.microsoft.com/office/word/2010/wordprocessingCanvas" xmlns:cx="http://schemas.microsoft.com/office/drawing/2014/chartex" xmlns:cx1="http://schemas.microsoft.com/office/drawing/2015/9/8/chartex" xmlns:cx2="http://schemas.microsoft.com/office/drawing/2015/10/21/chartex" xmlns:cx3="http://schemas.microsoft.com/office/drawing/2016/5/9/chartex" xmlns:cx4="http://schemas.microsoft.com/office/drawing/2016/5/10/chartex" xmlns:cx5="http://schemas.microsoft.com/office/drawing/2016/5/11/chartex" xmlns:cx6="http://schemas.microsoft.com/office/drawing/2016/5/12/chartex" xmlns:cx7="http://schemas.microsoft.com/office/drawing/2016/5/13/chartex" xmlns:cx8="http://schemas.microsoft.com/office/drawing/2016/5/14/chartex" xmlns:mc="http://schemas.openxmlformats.org/markup-compatibility/2006" xmlns:aink="http://schemas.microsoft.com/office/drawing/2016/ink" xmlns:am3d="http://schemas.microsoft.com/office/drawing/2017/model3d" xmlns:o="urn:schemas-microsoft-com:office:office" xmlns:oel="http://schemas.microsoft.com/office/2019/extlst" xmlns:r="http://schemas.openxmlformats.org/officeDocument/2006/relationships" xmlns:m="http://schemas.openxmlformats.org/officeDocument/2006/math" xmlns:v="urn:schemas-microsoft-com:vml" xmlns:wp14="http://schemas.microsoft.com/office/word/2010/wordprocessingDrawing" xmlns:wp="http://schemas.openxmlformats.org/drawingml/2006/wordprocessingDrawing" xmlns:w10="urn:schemas-microsoft-com:office:word" xmlns:w="http://schemas.openxmlformats.org/wordprocessingml/2006/main" xmlns:w14="http://schemas.microsoft.com/office/word/2010/wordml" xmlns:w15="http://schemas.microsoft.com/office/word/2012/wordml" xmlns:w16cex="http://schemas.microsoft.com/office/word/2018/wordml/cex" xmlns:w16cid="http://schemas.microsoft.com/office/word/2016/wordml/cid" xmlns:w16="http://schemas.microsoft.com/office/word/2018/wordml" xmlns:w16du="http://schemas.microsoft.com/office/word/2023/wordml/word16du" xmlns:w16sdtdh="http://schemas.microsoft.com/office/word/2020/wordml/sdtdatahash" xmlns:w16sdtfl="http://schemas.microsoft.com/office/word/2024/wordml/sdtformatlock" xmlns:w16se="http://schemas.microsoft.com/office/word/2015/wordml/symex" xmlns:wpg="http://schemas.microsoft.com/office/word/2010/wordprocessingGroup" xmlns:wpi="http://schemas.microsoft.com/office/word/2010/wordprocessingInk" xmlns:wne="http://schemas.microsoft.com/office/word/2006/wordml" xmlns:wps="http://schemas.microsoft.com/office/word/2010/wordprocessingShape" mc:Ignorable="w14 w15 w16se w16cid w16 w16cex w16sdtdh w16sdtfl w16du wp14">
   <w:body>
+    <w:p>
+      <w:pPr>
+        <w:rPr>
+          <w:w w:val="105"/>
+        </w:rPr>
+      </w:pPr>
+      <w:r>
+        <w:rPr>
+          <w:w w:val="105"/>
+        </w:rPr>
+        <w:t xml:space="preserve">{% for </w:t>
+      </w:r>
+      <w:r>
+        <w:rPr>
+          <w:w w:val="105"/>
+        </w:rPr>
+        <w:t>i</w:t>
+      </w:r>
+      <w:r>
+        <w:rPr>
+          <w:w w:val="105"/>
+        </w:rPr>
+        <w:t xml:space="preserve"> in items %}</w:t>
+      </w:r>
+    </w:p>
     <w:tbl>
       <w:tblPr>
         <w:tblStyle w:val="Grilledutableau"/>
@@ -76,13 +101,19 @@
             <w:proofErr w:type="spellStart"/>
             <w:proofErr w:type="gramStart"/>
             <w:r>
-              <w:t>propriete.</w:t>
+              <w:t>i.</w:t>
+            </w:r>
+            <w:r>
+              <w:t>propriete</w:t>
+            </w:r>
+            <w:proofErr w:type="gramEnd"/>
+            <w:r>
+              <w:t>.</w:t>
             </w:r>
             <w:r>
               <w:t>matricule</w:t>
             </w:r>
             <w:proofErr w:type="spellEnd"/>
-            <w:proofErr w:type="gramEnd"/>
             <w:r>
               <w:t>}}</w:t>
             </w:r>
@@ -133,6 +164,9 @@
             </w:r>
             <w:proofErr w:type="spellStart"/>
             <w:r>
+              <w:t>i.</w:t>
+            </w:r>
+            <w:r>
               <w:t>propriete.</w:t>
             </w:r>
             <w:r>
@@ -172,36 +206,39 @@
             <w:proofErr w:type="spellStart"/>
             <w:proofErr w:type="gramStart"/>
             <w:r>
+              <w:t>i.</w:t>
+            </w:r>
+            <w:r>
+              <w:t>propriete</w:t>
+            </w:r>
+            <w:proofErr w:type="gramEnd"/>
+            <w:r>
+              <w:t>.</w:t>
+            </w:r>
+            <w:r>
+              <w:t>Prenom_Prop</w:t>
+            </w:r>
+            <w:proofErr w:type="spellEnd"/>
+            <w:r>
+              <w:t xml:space="preserve">}} </w:t>
+            </w:r>
+            <w:r>
+              <w:t>{{i.</w:t>
+            </w:r>
+            <w:r>
+              <w:t xml:space="preserve"> </w:t>
+            </w:r>
+            <w:proofErr w:type="spellStart"/>
+            <w:proofErr w:type="gramStart"/>
+            <w:r>
               <w:t>propriete.</w:t>
             </w:r>
             <w:r>
-              <w:t>Prenom</w:t>
+              <w:t>Nom</w:t>
             </w:r>
             <w:proofErr w:type="gramEnd"/>
             <w:r>
               <w:t>_Prop</w:t>
-            </w:r>
-            <w:proofErr w:type="spellEnd"/>
-            <w:r>
-              <w:t xml:space="preserve">}} </w:t>
-            </w:r>
-            <w:proofErr w:type="gramStart"/>
-            <w:r>
-              <w:t>{{</w:t>
-            </w:r>
-            <w:r>
-              <w:t xml:space="preserve"> </w:t>
-            </w:r>
-            <w:proofErr w:type="spellStart"/>
-            <w:r>
-              <w:t>propriete</w:t>
-            </w:r>
-            <w:proofErr w:type="gramEnd"/>
-            <w:r>
-              <w:t>.</w:t>
-            </w:r>
-            <w:r>
-              <w:t>Nom_Prop</w:t>
             </w:r>
             <w:proofErr w:type="spellEnd"/>
             <w:r>
@@ -245,13 +282,19 @@
             <w:proofErr w:type="spellStart"/>
             <w:proofErr w:type="gramStart"/>
             <w:r>
-              <w:t>propriete.</w:t>
+              <w:t>i.</w:t>
+            </w:r>
+            <w:r>
+              <w:t>propriete</w:t>
+            </w:r>
+            <w:proofErr w:type="gramEnd"/>
+            <w:r>
+              <w:t>.</w:t>
             </w:r>
             <w:r>
               <w:t>autreproprio</w:t>
             </w:r>
             <w:proofErr w:type="spellEnd"/>
-            <w:proofErr w:type="gramEnd"/>
             <w:r>
               <w:t>}}</w:t>
             </w:r>
@@ -301,7 +344,10 @@
               <w:t xml:space="preserve"> </w:t>
             </w:r>
             <w:r>
-              <w:t>{{propriete.tel}}</w:t>
+              <w:t>{{i.</w:t>
+            </w:r>
+            <w:r>
+              <w:t>propriete.tel}}</w:t>
             </w:r>
             <w:r>
               <w:fldChar w:fldCharType="begin"/>
@@ -359,8 +405,12 @@
             <w:proofErr w:type="spellStart"/>
             <w:proofErr w:type="gramStart"/>
             <w:r>
+              <w:t>i.</w:t>
+            </w:r>
+            <w:r>
               <w:t>propriete</w:t>
             </w:r>
+            <w:proofErr w:type="gramEnd"/>
             <w:r>
               <w:t>.</w:t>
             </w:r>
@@ -368,7 +418,6 @@
               <w:t>courriel</w:t>
             </w:r>
             <w:proofErr w:type="spellEnd"/>
-            <w:proofErr w:type="gramEnd"/>
             <w:r>
               <w:t>}}</w:t>
             </w:r>
@@ -417,15 +466,24 @@
               <w:t>Année de construction du bâtiment :</w:t>
             </w:r>
             <w:r>
-              <w:t xml:space="preserve"> {{</w:t>
+              <w:t xml:space="preserve"> </w:t>
+            </w:r>
+            <w:r>
+              <w:t>{{</w:t>
             </w:r>
             <w:proofErr w:type="spellStart"/>
             <w:proofErr w:type="gramStart"/>
             <w:r>
-              <w:t>propriete.dateconst</w:t>
+              <w:t>i.</w:t>
+            </w:r>
+            <w:r>
+              <w:t>propriete</w:t>
+            </w:r>
+            <w:proofErr w:type="gramEnd"/>
+            <w:r>
+              <w:t>.dateconst</w:t>
             </w:r>
             <w:proofErr w:type="spellEnd"/>
-            <w:proofErr w:type="gramEnd"/>
             <w:r>
               <w:t>}}</w:t>
             </w:r>
@@ -475,15 +533,24 @@
               <w:t> :</w:t>
             </w:r>
             <w:r>
-              <w:t xml:space="preserve"> {{</w:t>
+              <w:t xml:space="preserve"> </w:t>
+            </w:r>
+            <w:r>
+              <w:t>{{</w:t>
             </w:r>
             <w:proofErr w:type="spellStart"/>
             <w:proofErr w:type="gramStart"/>
             <w:r>
-              <w:t>propriete.utilbati</w:t>
+              <w:t>i.</w:t>
+            </w:r>
+            <w:r>
+              <w:t>propriete</w:t>
+            </w:r>
+            <w:proofErr w:type="gramEnd"/>
+            <w:r>
+              <w:t>.utilbati</w:t>
             </w:r>
             <w:proofErr w:type="spellEnd"/>
-            <w:proofErr w:type="gramEnd"/>
             <w:r>
               <w:t>}}</w:t>
             </w:r>
@@ -512,18 +579,27 @@
               <w:t>Nb de chambre à coucher :</w:t>
             </w:r>
             <w:r>
-              <w:t xml:space="preserve"> {{</w:t>
+              <w:t xml:space="preserve"> </w:t>
+            </w:r>
+            <w:r>
+              <w:t>{{</w:t>
             </w:r>
             <w:proofErr w:type="spellStart"/>
             <w:proofErr w:type="gramStart"/>
             <w:r>
-              <w:t>propriete.nbchamb</w:t>
+              <w:t>i.</w:t>
+            </w:r>
+            <w:r>
+              <w:t>propriete</w:t>
+            </w:r>
+            <w:proofErr w:type="gramEnd"/>
+            <w:r>
+              <w:t>.nbchamb</w:t>
             </w:r>
             <w:r>
               <w:t>re</w:t>
             </w:r>
             <w:proofErr w:type="spellEnd"/>
-            <w:proofErr w:type="gramEnd"/>
             <w:r>
               <w:t>}}</w:t>
             </w:r>
@@ -602,10 +678,16 @@
             <w:proofErr w:type="spellStart"/>
             <w:proofErr w:type="gramStart"/>
             <w:r>
-              <w:t>fosse.systprimaire</w:t>
+              <w:t>i.</w:t>
+            </w:r>
+            <w:r>
+              <w:t>fosse</w:t>
+            </w:r>
+            <w:proofErr w:type="gramEnd"/>
+            <w:r>
+              <w:t>.systprimaire</w:t>
             </w:r>
             <w:proofErr w:type="spellEnd"/>
-            <w:proofErr w:type="gramEnd"/>
             <w:r>
               <w:t>}}</w:t>
             </w:r>
@@ -652,10 +734,16 @@
             <w:proofErr w:type="spellStart"/>
             <w:proofErr w:type="gramStart"/>
             <w:r>
-              <w:t>fosse.capfosse</w:t>
+              <w:t>i.</w:t>
+            </w:r>
+            <w:r>
+              <w:t>fosse</w:t>
+            </w:r>
+            <w:proofErr w:type="gramEnd"/>
+            <w:r>
+              <w:t>.capfosse</w:t>
             </w:r>
             <w:proofErr w:type="spellEnd"/>
-            <w:proofErr w:type="gramEnd"/>
             <w:r>
               <w:t>}}</w:t>
             </w:r>
@@ -680,10 +768,23 @@
               <w:t>Année d’implantation :</w:t>
             </w:r>
             <w:r>
-              <w:t xml:space="preserve"> {{</w:t>
-            </w:r>
-            <w:r>
-              <w:t>fosse.</w:t>
+              <w:t xml:space="preserve"> </w:t>
+            </w:r>
+            <w:r>
+              <w:t>{{</w:t>
+            </w:r>
+            <w:proofErr w:type="spellStart"/>
+            <w:proofErr w:type="gramStart"/>
+            <w:r>
+              <w:t>i.</w:t>
+            </w:r>
+            <w:r>
+              <w:t>fosse</w:t>
+            </w:r>
+            <w:proofErr w:type="spellEnd"/>
+            <w:proofErr w:type="gramEnd"/>
+            <w:r>
+              <w:t>.</w:t>
             </w:r>
             <w:r>
               <w:t xml:space="preserve"> </w:t>
@@ -732,16 +833,22 @@
               <w:t xml:space="preserve"> :</w:t>
             </w:r>
             <w:r>
-              <w:t xml:space="preserve"> {{</w:t>
+              <w:t xml:space="preserve"> </w:t>
+            </w:r>
+            <w:r>
+              <w:t>{{</w:t>
             </w:r>
             <w:proofErr w:type="spellStart"/>
             <w:proofErr w:type="gramStart"/>
             <w:r>
-              <w:t>fosse.syst</w:t>
+              <w:t>i.</w:t>
+            </w:r>
+            <w:r>
+              <w:t>fosse</w:t>
             </w:r>
             <w:proofErr w:type="gramEnd"/>
             <w:r>
-              <w:t>_part</w:t>
+              <w:t>.syst_part</w:t>
             </w:r>
             <w:proofErr w:type="spellEnd"/>
             <w:r>
@@ -774,16 +881,22 @@
               <w:t> :</w:t>
             </w:r>
             <w:r>
-              <w:t xml:space="preserve"> {{</w:t>
+              <w:t xml:space="preserve"> </w:t>
+            </w:r>
+            <w:r>
+              <w:t>{{</w:t>
             </w:r>
             <w:proofErr w:type="spellStart"/>
             <w:proofErr w:type="gramStart"/>
             <w:r>
-              <w:t>fosse.etat</w:t>
+              <w:t>i.</w:t>
+            </w:r>
+            <w:r>
+              <w:t>fosse</w:t>
             </w:r>
             <w:proofErr w:type="gramEnd"/>
             <w:r>
-              <w:t>_fosse</w:t>
+              <w:t>.etat_fosse</w:t>
             </w:r>
             <w:proofErr w:type="spellEnd"/>
             <w:r>
@@ -818,11 +931,14 @@
             <w:proofErr w:type="spellStart"/>
             <w:proofErr w:type="gramStart"/>
             <w:r>
-              <w:t>fosse.etat</w:t>
+              <w:t>i.</w:t>
+            </w:r>
+            <w:r>
+              <w:t>fosse</w:t>
             </w:r>
             <w:proofErr w:type="gramEnd"/>
             <w:r>
-              <w:t>_couv</w:t>
+              <w:t>.etat_couv</w:t>
             </w:r>
             <w:proofErr w:type="spellEnd"/>
             <w:r>
@@ -857,10 +973,16 @@
             <w:proofErr w:type="spellStart"/>
             <w:proofErr w:type="gramStart"/>
             <w:r>
-              <w:t>fosse.accescouvfosse</w:t>
+              <w:t>i.</w:t>
+            </w:r>
+            <w:r>
+              <w:t>fosse</w:t>
+            </w:r>
+            <w:proofErr w:type="gramEnd"/>
+            <w:r>
+              <w:t>.accescouvfosse</w:t>
             </w:r>
             <w:proofErr w:type="spellEnd"/>
-            <w:proofErr w:type="gramEnd"/>
             <w:r>
               <w:t>}}</w:t>
             </w:r>
@@ -893,13 +1015,19 @@
             <w:proofErr w:type="spellStart"/>
             <w:proofErr w:type="gramStart"/>
             <w:r>
-              <w:t>fosse.</w:t>
+              <w:t>i.</w:t>
+            </w:r>
+            <w:r>
+              <w:t>fosse</w:t>
+            </w:r>
+            <w:proofErr w:type="gramEnd"/>
+            <w:r>
+              <w:t>.</w:t>
             </w:r>
             <w:r>
               <w:t>prefiltre</w:t>
             </w:r>
             <w:proofErr w:type="spellEnd"/>
-            <w:proofErr w:type="gramEnd"/>
             <w:r>
               <w:t>}}</w:t>
             </w:r>
@@ -931,10 +1059,16 @@
             <w:proofErr w:type="spellStart"/>
             <w:proofErr w:type="gramStart"/>
             <w:r>
-              <w:t>propriete.anneevid</w:t>
+              <w:t>i.</w:t>
+            </w:r>
+            <w:r>
+              <w:t>propriete</w:t>
+            </w:r>
+            <w:proofErr w:type="gramEnd"/>
+            <w:r>
+              <w:t>.anneevid</w:t>
             </w:r>
             <w:proofErr w:type="spellEnd"/>
-            <w:proofErr w:type="gramEnd"/>
             <w:r>
               <w:t>}}</w:t>
             </w:r>
@@ -997,10 +1131,16 @@
             <w:proofErr w:type="spellStart"/>
             <w:proofErr w:type="gramStart"/>
             <w:r>
-              <w:t>epurateur.systsec</w:t>
+              <w:t>i.</w:t>
+            </w:r>
+            <w:r>
+              <w:t>epurateur</w:t>
+            </w:r>
+            <w:proofErr w:type="gramEnd"/>
+            <w:r>
+              <w:t>.systsec</w:t>
             </w:r>
             <w:proofErr w:type="spellEnd"/>
-            <w:proofErr w:type="gramEnd"/>
             <w:r>
               <w:t>}}</w:t>
             </w:r>
@@ -1033,11 +1173,14 @@
             <w:proofErr w:type="spellStart"/>
             <w:proofErr w:type="gramStart"/>
             <w:r>
-              <w:t>epurateur.anne</w:t>
+              <w:t>i.</w:t>
+            </w:r>
+            <w:r>
+              <w:t>epurateur</w:t>
             </w:r>
             <w:proofErr w:type="gramEnd"/>
             <w:r>
-              <w:t>_const</w:t>
+              <w:t>.anne_const</w:t>
             </w:r>
             <w:proofErr w:type="spellEnd"/>
             <w:r>
@@ -1077,10 +1220,16 @@
             <w:proofErr w:type="spellStart"/>
             <w:proofErr w:type="gramStart"/>
             <w:r>
-              <w:t>epurateur.systsecav</w:t>
+              <w:t>i.</w:t>
+            </w:r>
+            <w:r>
+              <w:t>epurateur</w:t>
+            </w:r>
+            <w:proofErr w:type="gramEnd"/>
+            <w:r>
+              <w:t>.systsecav</w:t>
             </w:r>
             <w:proofErr w:type="spellEnd"/>
-            <w:proofErr w:type="gramEnd"/>
             <w:r>
               <w:t>}}</w:t>
             </w:r>
@@ -1161,11 +1310,14 @@
             <w:proofErr w:type="spellStart"/>
             <w:proofErr w:type="gramStart"/>
             <w:r>
-              <w:t>puits.type</w:t>
+              <w:t>i.</w:t>
+            </w:r>
+            <w:r>
+              <w:t>puits</w:t>
             </w:r>
             <w:proofErr w:type="gramEnd"/>
             <w:r>
-              <w:t>_alim</w:t>
+              <w:t>.type_alim</w:t>
             </w:r>
             <w:proofErr w:type="spellEnd"/>
             <w:r>
@@ -1201,19 +1353,19 @@
               <w:t xml:space="preserve"> </w:t>
             </w:r>
             <w:r>
-              <w:t>{</w:t>
-            </w:r>
-            <w:r>
-              <w:t>{</w:t>
+              <w:t>{{</w:t>
             </w:r>
             <w:proofErr w:type="spellStart"/>
             <w:proofErr w:type="gramStart"/>
             <w:r>
-              <w:t>puits.alim</w:t>
+              <w:t>i.</w:t>
+            </w:r>
+            <w:r>
+              <w:t>puits</w:t>
             </w:r>
             <w:proofErr w:type="gramEnd"/>
             <w:r>
-              <w:t>_com</w:t>
+              <w:t>.alim_com</w:t>
             </w:r>
             <w:proofErr w:type="spellEnd"/>
             <w:r>
@@ -1297,10 +1449,16 @@
             <w:proofErr w:type="spellStart"/>
             <w:proofErr w:type="gramStart"/>
             <w:r>
-              <w:t>propriete.rejetdirect</w:t>
+              <w:t>i.</w:t>
+            </w:r>
+            <w:r>
+              <w:t>propriete</w:t>
+            </w:r>
+            <w:proofErr w:type="gramEnd"/>
+            <w:r>
+              <w:t>.rejetdirect</w:t>
             </w:r>
             <w:proofErr w:type="spellEnd"/>
-            <w:proofErr w:type="gramEnd"/>
             <w:r>
               <w:t>}}</w:t>
             </w:r>
@@ -1331,8 +1489,16 @@
               <w:t>{{</w:t>
             </w:r>
             <w:proofErr w:type="spellStart"/>
-            <w:r>
-              <w:t>propriete.class_prel</w:t>
+            <w:proofErr w:type="gramStart"/>
+            <w:r>
+              <w:t>i.</w:t>
+            </w:r>
+            <w:r>
+              <w:t>propriete</w:t>
+            </w:r>
+            <w:proofErr w:type="gramEnd"/>
+            <w:r>
+              <w:t>.class_prel</w:t>
             </w:r>
             <w:proofErr w:type="spellEnd"/>
             <w:r>
@@ -1376,10 +1542,15 @@
               <w:t>{{</w:t>
             </w:r>
             <w:proofErr w:type="spellStart"/>
+            <w:proofErr w:type="gramStart"/>
+            <w:r>
+              <w:t>i.</w:t>
+            </w:r>
             <w:r>
               <w:t>propriete</w:t>
             </w:r>
             <w:proofErr w:type="spellEnd"/>
+            <w:proofErr w:type="gramEnd"/>
             <w:r>
               <w:t>.</w:t>
             </w:r>
@@ -1432,42 +1603,68 @@
         <w:rPr>
           <w:lang w:val="en-CA"/>
         </w:rPr>
-        <w:t>propriete.Prenom</w:t>
+        <w:t>i.</w:t>
+      </w:r>
+      <w:r>
+        <w:rPr>
+          <w:lang w:val="en-CA"/>
+        </w:rPr>
+        <w:t>propriete</w:t>
       </w:r>
       <w:proofErr w:type="gramEnd"/>
       <w:r>
         <w:rPr>
           <w:lang w:val="en-CA"/>
         </w:rPr>
+        <w:t>.Prenom_Prop</w:t>
+      </w:r>
+      <w:proofErr w:type="spellEnd"/>
+      <w:r>
+        <w:rPr>
+          <w:lang w:val="en-CA"/>
+        </w:rPr>
+        <w:t xml:space="preserve">}} </w:t>
+      </w:r>
+      <w:r>
+        <w:rPr>
+          <w:lang w:val="en-CA"/>
+        </w:rPr>
+        <w:t>{{</w:t>
+      </w:r>
+      <w:proofErr w:type="spellStart"/>
+      <w:r>
+        <w:rPr>
+          <w:lang w:val="en-CA"/>
+        </w:rPr>
+        <w:t>i</w:t>
+      </w:r>
+      <w:proofErr w:type="spellEnd"/>
+      <w:r>
+        <w:rPr>
+          <w:lang w:val="en-CA"/>
+        </w:rPr>
+        <w:t>.</w:t>
+      </w:r>
+      <w:r>
+        <w:rPr>
+          <w:lang w:val="en-CA"/>
+        </w:rPr>
+        <w:t xml:space="preserve"> </w:t>
+      </w:r>
+      <w:proofErr w:type="spellStart"/>
+      <w:proofErr w:type="gramStart"/>
+      <w:r>
+        <w:rPr>
+          <w:lang w:val="en-CA"/>
+        </w:rPr>
+        <w:t>propriete.Nom</w:t>
+      </w:r>
+      <w:proofErr w:type="gramEnd"/>
+      <w:r>
+        <w:rPr>
+          <w:lang w:val="en-CA"/>
+        </w:rPr>
         <w:t>_Prop</w:t>
-      </w:r>
-      <w:proofErr w:type="spellEnd"/>
-      <w:r>
-        <w:rPr>
-          <w:lang w:val="en-CA"/>
-        </w:rPr>
-        <w:t xml:space="preserve">}} </w:t>
-      </w:r>
-      <w:proofErr w:type="gramStart"/>
-      <w:r>
-        <w:rPr>
-          <w:lang w:val="en-CA"/>
-        </w:rPr>
-        <w:t xml:space="preserve">{{ </w:t>
-      </w:r>
-      <w:proofErr w:type="spellStart"/>
-      <w:r>
-        <w:rPr>
-          <w:lang w:val="en-CA"/>
-        </w:rPr>
-        <w:t>propriete</w:t>
-      </w:r>
-      <w:proofErr w:type="gramEnd"/>
-      <w:r>
-        <w:rPr>
-          <w:lang w:val="en-CA"/>
-        </w:rPr>
-        <w:t>.Nom_Prop</w:t>
       </w:r>
       <w:proofErr w:type="spellEnd"/>
       <w:r>
@@ -1502,10 +1699,22 @@
         <w:rPr>
           <w:lang w:val="en-CA"/>
         </w:rPr>
-        <w:t>propriete.autreproprio</w:t>
+        <w:t>i.</w:t>
+      </w:r>
+      <w:r>
+        <w:rPr>
+          <w:lang w:val="en-CA"/>
+        </w:rPr>
+        <w:t>propriete</w:t>
+      </w:r>
+      <w:proofErr w:type="gramEnd"/>
+      <w:r>
+        <w:rPr>
+          <w:lang w:val="en-CA"/>
+        </w:rPr>
+        <w:t>.autreproprio</w:t>
       </w:r>
       <w:proofErr w:type="spellEnd"/>
-      <w:proofErr w:type="gramEnd"/>
       <w:r>
         <w:rPr>
           <w:lang w:val="en-CA"/>
@@ -1538,14 +1747,20 @@
         <w:rPr>
           <w:lang w:val="en-CA"/>
         </w:rPr>
-        <w:t>propriete.Adr</w:t>
+        <w:t>i.</w:t>
+      </w:r>
+      <w:r>
+        <w:rPr>
+          <w:lang w:val="en-CA"/>
+        </w:rPr>
+        <w:t>propriete</w:t>
       </w:r>
       <w:proofErr w:type="gramEnd"/>
       <w:r>
         <w:rPr>
           <w:lang w:val="en-CA"/>
         </w:rPr>
-        <w:t>_No</w:t>
+        <w:t>.Adr_No</w:t>
       </w:r>
       <w:proofErr w:type="spellEnd"/>
       <w:r>
@@ -1572,14 +1787,20 @@
         <w:rPr>
           <w:lang w:val="en-CA"/>
         </w:rPr>
-        <w:t>propriete.Adr</w:t>
+        <w:t>i.</w:t>
+      </w:r>
+      <w:r>
+        <w:rPr>
+          <w:lang w:val="en-CA"/>
+        </w:rPr>
+        <w:t>propriete</w:t>
       </w:r>
       <w:proofErr w:type="gramEnd"/>
       <w:r>
         <w:rPr>
           <w:lang w:val="en-CA"/>
         </w:rPr>
-        <w:t>_Rue</w:t>
+        <w:t>.Adr_Rue</w:t>
       </w:r>
       <w:proofErr w:type="spellEnd"/>
       <w:r>
@@ -1608,20 +1829,26 @@
         <w:rPr>
           <w:lang w:val="en-CA"/>
         </w:rPr>
-        <w:t>propriete.</w:t>
-      </w:r>
-      <w:r>
-        <w:rPr>
-          <w:lang w:val="en-CA"/>
-        </w:rPr>
-        <w:t>Adr</w:t>
+        <w:t>i.</w:t>
+      </w:r>
+      <w:r>
+        <w:rPr>
+          <w:lang w:val="en-CA"/>
+        </w:rPr>
+        <w:t>propriete</w:t>
       </w:r>
       <w:proofErr w:type="gramEnd"/>
       <w:r>
         <w:rPr>
           <w:lang w:val="en-CA"/>
         </w:rPr>
-        <w:t>_Ville</w:t>
+        <w:t>.</w:t>
+      </w:r>
+      <w:r>
+        <w:rPr>
+          <w:lang w:val="en-CA"/>
+        </w:rPr>
+        <w:t>Adr_Ville</w:t>
       </w:r>
       <w:proofErr w:type="spellEnd"/>
       <w:r>
@@ -1667,7 +1894,13 @@
         <w:rPr>
           <w:lang w:val="en-CA"/>
         </w:rPr>
-        <w:t xml:space="preserve"> {{</w:t>
+        <w:t xml:space="preserve"> </w:t>
+      </w:r>
+      <w:r>
+        <w:rPr>
+          <w:lang w:val="en-CA"/>
+        </w:rPr>
+        <w:t>{{</w:t>
       </w:r>
       <w:proofErr w:type="spellStart"/>
       <w:proofErr w:type="gramStart"/>
@@ -1675,7 +1908,20 @@
         <w:rPr>
           <w:lang w:val="en-CA"/>
         </w:rPr>
-        <w:t>propriete.</w:t>
+        <w:t>i.</w:t>
+      </w:r>
+      <w:r>
+        <w:rPr>
+          <w:lang w:val="en-CA"/>
+        </w:rPr>
+        <w:t>propriete</w:t>
+      </w:r>
+      <w:proofErr w:type="gramEnd"/>
+      <w:r>
+        <w:rPr>
+          <w:lang w:val="en-CA"/>
+        </w:rPr>
+        <w:t>.</w:t>
       </w:r>
       <w:r>
         <w:rPr>
@@ -1684,7 +1930,6 @@
         <w:t>nolot</w:t>
       </w:r>
       <w:proofErr w:type="spellEnd"/>
-      <w:proofErr w:type="gramEnd"/>
       <w:r>
         <w:rPr>
           <w:lang w:val="en-CA"/>
@@ -1711,10 +1956,16 @@
       <w:proofErr w:type="spellStart"/>
       <w:proofErr w:type="gramStart"/>
       <w:r>
-        <w:t>propriete.Date</w:t>
+        <w:t>i.</w:t>
+      </w:r>
+      <w:r>
+        <w:t>propriete</w:t>
+      </w:r>
+      <w:proofErr w:type="gramEnd"/>
+      <w:r>
+        <w:t>.Date</w:t>
       </w:r>
       <w:proofErr w:type="spellEnd"/>
-      <w:proofErr w:type="gramEnd"/>
       <w:r>
         <w:t>}}</w:t>
       </w:r>
@@ -1737,8 +1988,8 @@
         <w:tblLook w:val="04A0" w:firstRow="1" w:lastRow="0" w:firstColumn="1" w:lastColumn="0" w:noHBand="0" w:noVBand="1"/>
       </w:tblPr>
       <w:tblGrid>
-        <w:gridCol w:w="3995"/>
-        <w:gridCol w:w="4635"/>
+        <w:gridCol w:w="3993"/>
+        <w:gridCol w:w="4637"/>
       </w:tblGrid>
       <w:tr>
         <w:trPr>
@@ -1782,10 +2033,24 @@
                 <w:b w:val="0"/>
                 <w:bCs w:val="0"/>
               </w:rPr>
-              <w:t>propriete.typebati</w:t>
+              <w:t>i.</w:t>
+            </w:r>
+            <w:r>
+              <w:rPr>
+                <w:b w:val="0"/>
+                <w:bCs w:val="0"/>
+              </w:rPr>
+              <w:t>propriete</w:t>
+            </w:r>
+            <w:proofErr w:type="gramEnd"/>
+            <w:r>
+              <w:rPr>
+                <w:b w:val="0"/>
+                <w:bCs w:val="0"/>
+              </w:rPr>
+              <w:t>.typebati</w:t>
             </w:r>
             <w:proofErr w:type="spellEnd"/>
-            <w:proofErr w:type="gramEnd"/>
             <w:r>
               <w:rPr>
                 <w:b w:val="0"/>
@@ -1825,6 +2090,9 @@
             </w:r>
             <w:proofErr w:type="spellStart"/>
             <w:r>
+              <w:t>i.</w:t>
+            </w:r>
+            <w:r>
               <w:t>fosse</w:t>
             </w:r>
             <w:r>
@@ -1846,14 +2114,14 @@
             <w:proofErr w:type="spellStart"/>
             <w:proofErr w:type="gramStart"/>
             <w:r>
+              <w:t>i.</w:t>
+            </w:r>
+            <w:r>
               <w:t>fosse</w:t>
             </w:r>
-            <w:r>
-              <w:t>.etat</w:t>
-            </w:r>
             <w:proofErr w:type="gramEnd"/>
             <w:r>
-              <w:t>_couv</w:t>
+              <w:t>.etat_couv</w:t>
             </w:r>
             <w:proofErr w:type="spellEnd"/>
             <w:r>
@@ -1889,8 +2157,12 @@
             <w:proofErr w:type="spellStart"/>
             <w:proofErr w:type="gramStart"/>
             <w:r>
+              <w:t>i.</w:t>
+            </w:r>
+            <w:r>
               <w:t>fosse</w:t>
             </w:r>
+            <w:proofErr w:type="gramEnd"/>
             <w:r>
               <w:t>.</w:t>
             </w:r>
@@ -1904,7 +2176,6 @@
               <w:t>primaire</w:t>
             </w:r>
             <w:proofErr w:type="spellEnd"/>
-            <w:proofErr w:type="gramEnd"/>
             <w:r>
               <w:t>}}</w:t>
             </w:r>
@@ -1936,7 +2207,20 @@
               <w:cnfStyle w:val="000000100000" w:firstRow="0" w:lastRow="0" w:firstColumn="0" w:lastColumn="0" w:oddVBand="0" w:evenVBand="0" w:oddHBand="1" w:evenHBand="0" w:firstRowFirstColumn="0" w:firstRowLastColumn="0" w:lastRowFirstColumn="0" w:lastRowLastColumn="0"/>
             </w:pPr>
             <w:r>
-              <w:t>{{fosse.</w:t>
+              <w:t>{{</w:t>
+            </w:r>
+            <w:proofErr w:type="spellStart"/>
+            <w:proofErr w:type="gramStart"/>
+            <w:r>
+              <w:t>i.</w:t>
+            </w:r>
+            <w:r>
+              <w:t>fosse</w:t>
+            </w:r>
+            <w:proofErr w:type="spellEnd"/>
+            <w:proofErr w:type="gramEnd"/>
+            <w:r>
+              <w:t>.</w:t>
             </w:r>
             <w:r>
               <w:t xml:space="preserve"> </w:t>
@@ -1982,11 +2266,14 @@
             <w:proofErr w:type="spellStart"/>
             <w:proofErr w:type="gramStart"/>
             <w:r>
-              <w:t>fosse.etat</w:t>
+              <w:t>i.</w:t>
+            </w:r>
+            <w:r>
+              <w:t>fosse</w:t>
             </w:r>
             <w:proofErr w:type="gramEnd"/>
             <w:r>
-              <w:t>_fosse</w:t>
+              <w:t>.etat_fosse</w:t>
             </w:r>
             <w:proofErr w:type="spellEnd"/>
             <w:r>
@@ -2025,10 +2312,16 @@
             <w:proofErr w:type="spellStart"/>
             <w:proofErr w:type="gramStart"/>
             <w:r>
-              <w:t>epurateur.systsec</w:t>
+              <w:t>i.</w:t>
+            </w:r>
+            <w:r>
+              <w:t>epurateur</w:t>
+            </w:r>
+            <w:proofErr w:type="gramEnd"/>
+            <w:r>
+              <w:t>.systsec</w:t>
             </w:r>
             <w:proofErr w:type="spellEnd"/>
-            <w:proofErr w:type="gramEnd"/>
             <w:r>
               <w:t>}}</w:t>
             </w:r>
@@ -2044,10 +2337,16 @@
             <w:proofErr w:type="spellStart"/>
             <w:proofErr w:type="gramStart"/>
             <w:r>
-              <w:t>epurateur.systsecav</w:t>
+              <w:t>i.</w:t>
+            </w:r>
+            <w:r>
+              <w:t>epurateur</w:t>
+            </w:r>
+            <w:proofErr w:type="gramEnd"/>
+            <w:r>
+              <w:t>.systsecav</w:t>
             </w:r>
             <w:proofErr w:type="spellEnd"/>
-            <w:proofErr w:type="gramEnd"/>
             <w:r>
               <w:t>}}</w:t>
             </w:r>
@@ -2081,11 +2380,14 @@
             <w:proofErr w:type="spellStart"/>
             <w:proofErr w:type="gramStart"/>
             <w:r>
-              <w:t>epurateur.anne</w:t>
+              <w:t>i.</w:t>
+            </w:r>
+            <w:r>
+              <w:t>epurateur</w:t>
             </w:r>
             <w:proofErr w:type="gramEnd"/>
             <w:r>
-              <w:t>_const</w:t>
+              <w:t>.anne_const</w:t>
             </w:r>
             <w:proofErr w:type="spellEnd"/>
             <w:r>
@@ -2124,11 +2426,14 @@
             <w:proofErr w:type="spellStart"/>
             <w:proofErr w:type="gramStart"/>
             <w:r>
-              <w:t>fosse.cons</w:t>
+              <w:t>i.</w:t>
+            </w:r>
+            <w:r>
+              <w:t>fosse</w:t>
             </w:r>
             <w:proofErr w:type="gramEnd"/>
             <w:r>
-              <w:t>_pol</w:t>
+              <w:t>.cons_pol</w:t>
             </w:r>
             <w:proofErr w:type="spellEnd"/>
             <w:r>
@@ -2166,19 +2471,35 @@
         <w:t>{{</w:t>
       </w:r>
       <w:proofErr w:type="spellStart"/>
+      <w:proofErr w:type="gramStart"/>
       <w:r>
         <w:rPr>
           <w:b/>
           <w:bCs/>
         </w:rPr>
-        <w:t>propriete.class_prel</w:t>
-      </w:r>
-      <w:proofErr w:type="spellEnd"/>
+        <w:t>i.</w:t>
+      </w:r>
       <w:r>
         <w:rPr>
           <w:b/>
           <w:bCs/>
         </w:rPr>
+        <w:t>propriete</w:t>
+      </w:r>
+      <w:proofErr w:type="gramEnd"/>
+      <w:r>
+        <w:rPr>
+          <w:b/>
+          <w:bCs/>
+        </w:rPr>
+        <w:t>.class_prel</w:t>
+      </w:r>
+      <w:proofErr w:type="spellEnd"/>
+      <w:r>
+        <w:rPr>
+          <w:b/>
+          <w:bCs/>
+        </w:rPr>
         <w:t>}}</w:t>
       </w:r>
       <w:r>
@@ -2193,13 +2514,19 @@
       <w:proofErr w:type="spellStart"/>
       <w:proofErr w:type="gramStart"/>
       <w:r>
-        <w:t>propriete.</w:t>
+        <w:t>i.</w:t>
+      </w:r>
+      <w:r>
+        <w:t>propriete</w:t>
+      </w:r>
+      <w:proofErr w:type="gramEnd"/>
+      <w:r>
+        <w:t>.</w:t>
       </w:r>
       <w:r>
         <w:t>recommand</w:t>
       </w:r>
       <w:proofErr w:type="spellEnd"/>
-      <w:proofErr w:type="gramEnd"/>
       <w:r>
         <w:t>}}</w:t>
       </w:r>
@@ -2207,18 +2534,27 @@
         <w:t>. Vous pouvez consulter la liste des recommandation ci-bas, celles s’appliquant à votre installation septique est/sont</w:t>
       </w:r>
       <w:r>
-        <w:t xml:space="preserve"> {{</w:t>
+        <w:t xml:space="preserve"> </w:t>
+      </w:r>
+      <w:r>
+        <w:t>{{</w:t>
       </w:r>
       <w:proofErr w:type="spellStart"/>
       <w:proofErr w:type="gramStart"/>
       <w:r>
-        <w:t>propriete.</w:t>
+        <w:t>i.</w:t>
+      </w:r>
+      <w:r>
+        <w:t>propriete</w:t>
+      </w:r>
+      <w:proofErr w:type="gramEnd"/>
+      <w:r>
+        <w:t>.</w:t>
       </w:r>
       <w:r>
         <w:t>directives</w:t>
       </w:r>
       <w:proofErr w:type="spellEnd"/>
-      <w:proofErr w:type="gramEnd"/>
       <w:r>
         <w:t>}}</w:t>
       </w:r>
@@ -2619,6 +2955,29 @@
       </w:r>
       <w:r>
         <w:t>(Q-2, r.22 article 4).</w:t>
+      </w:r>
+    </w:p>
+    <w:p>
+      <w:r>
+        <w:br w:type="page"/>
+      </w:r>
+    </w:p>
+    <w:p>
+      <w:pPr>
+        <w:spacing w:before="240" w:after="0"/>
+        <w:jc w:val="both"/>
+      </w:pPr>
+      <w:r>
+        <w:lastRenderedPageBreak/>
+        <w:t xml:space="preserve">{% </w:t>
+      </w:r>
+      <w:proofErr w:type="spellStart"/>
+      <w:r>
+        <w:t>endfor</w:t>
+      </w:r>
+      <w:proofErr w:type="spellEnd"/>
+      <w:r>
+        <w:t xml:space="preserve"> %}</w:t>
       </w:r>
     </w:p>
     <w:sectPr>
@@ -4081,7 +4440,12 @@
 </file>
 
 <file path=customXml/item1.xml><?xml version="1.0" encoding="utf-8"?>
-<b:Sources xmlns:b="http://schemas.openxmlformats.org/officeDocument/2006/bibliography" xmlns="http://schemas.openxmlformats.org/officeDocument/2006/bibliography" SelectedStyle="\APASixthEditionOfficeOnline.xsl" StyleName="APA" Version="6"/>
+<?mso-contentType ?>
+<FormTemplates xmlns="http://schemas.microsoft.com/sharepoint/v3/contenttype/forms">
+  <Display>DocumentLibraryForm</Display>
+  <Edit>DocumentLibraryForm</Edit>
+  <New>DocumentLibraryForm</New>
+</FormTemplates>
 </file>
 
 <file path=customXml/item2.xml><?xml version="1.0" encoding="utf-8"?>
@@ -4320,12 +4684,7 @@
 </file>
 
 <file path=customXml/item3.xml><?xml version="1.0" encoding="utf-8"?>
-<?mso-contentType ?>
-<FormTemplates xmlns="http://schemas.microsoft.com/sharepoint/v3/contenttype/forms">
-  <Display>DocumentLibraryForm</Display>
-  <Edit>DocumentLibraryForm</Edit>
-  <New>DocumentLibraryForm</New>
-</FormTemplates>
+<b:Sources xmlns:b="http://schemas.openxmlformats.org/officeDocument/2006/bibliography" xmlns="http://schemas.openxmlformats.org/officeDocument/2006/bibliography" SelectedStyle="\APASixthEditionOfficeOnline.xsl" StyleName="APA" Version="6"/>
 </file>
 
 <file path=customXml/item4.xml><?xml version="1.0" encoding="utf-8"?>
@@ -4340,9 +4699,9 @@
 </file>
 
 <file path=customXml/itemProps1.xml><?xml version="1.0" encoding="utf-8"?>
-<ds:datastoreItem xmlns:ds="http://schemas.openxmlformats.org/officeDocument/2006/customXml" ds:itemID="{01FE99E0-20E5-4F73-A221-5D949AB6AA9D}">
+<ds:datastoreItem xmlns:ds="http://schemas.openxmlformats.org/officeDocument/2006/customXml" ds:itemID="{780A99A1-CDCF-40BC-97F2-19E125CC57A7}">
   <ds:schemaRefs>
-    <ds:schemaRef ds:uri="http://schemas.openxmlformats.org/officeDocument/2006/bibliography"/>
+    <ds:schemaRef ds:uri="http://schemas.microsoft.com/sharepoint/v3/contenttype/forms"/>
   </ds:schemaRefs>
 </ds:datastoreItem>
 </file>
@@ -4367,9 +4726,9 @@
 </file>
 
 <file path=customXml/itemProps3.xml><?xml version="1.0" encoding="utf-8"?>
-<ds:datastoreItem xmlns:ds="http://schemas.openxmlformats.org/officeDocument/2006/customXml" ds:itemID="{780A99A1-CDCF-40BC-97F2-19E125CC57A7}">
+<ds:datastoreItem xmlns:ds="http://schemas.openxmlformats.org/officeDocument/2006/customXml" ds:itemID="{01FE99E0-20E5-4F73-A221-5D949AB6AA9D}">
   <ds:schemaRefs>
-    <ds:schemaRef ds:uri="http://schemas.microsoft.com/sharepoint/v3/contenttype/forms"/>
+    <ds:schemaRef ds:uri="http://schemas.openxmlformats.org/officeDocument/2006/bibliography"/>
   </ds:schemaRefs>
 </ds:datastoreItem>
 </file>

</xml_diff>